<commit_message>
fixed supplemental file plot
</commit_message>
<xml_diff>
--- a/1_IGT_PP/Supplemental Materials- Test-Retest Reliability of PP IGT (Haynes et al.).docx
+++ b/1_IGT_PP/Supplemental Materials- Test-Retest Reliability of PP IGT (Haynes et al.).docx
@@ -368,7 +368,6 @@
         </w:rPr>
         <w:t xml:space="preserve">person-level parameters for participant </w:t>
       </w:r>
-      <w:proofErr w:type="spellStart"/>
       <w:r>
         <w:rPr>
           <w:rFonts w:eastAsiaTheme="minorEastAsia"/>
@@ -377,7 +376,6 @@
         </w:rPr>
         <w:t>i</w:t>
       </w:r>
-      <w:proofErr w:type="spellEnd"/>
       <w:r>
         <w:rPr>
           <w:rFonts w:eastAsiaTheme="minorEastAsia"/>
@@ -930,7 +928,6 @@
         </w:rPr>
         <w:t xml:space="preserve">are the person-level parameters for participant </w:t>
       </w:r>
-      <w:proofErr w:type="spellStart"/>
       <w:r>
         <w:rPr>
           <w:rFonts w:eastAsiaTheme="minorEastAsia"/>
@@ -939,7 +936,6 @@
         </w:rPr>
         <w:t>i</w:t>
       </w:r>
-      <w:proofErr w:type="spellEnd"/>
       <w:r>
         <w:rPr>
           <w:rFonts w:eastAsiaTheme="minorEastAsia"/>
@@ -1579,7 +1575,6 @@
         </w:rPr>
         <w:t>is the Cholesky factor of the correlation matrix (</w:t>
       </w:r>
-      <w:proofErr w:type="spellStart"/>
       <w:r>
         <w:rPr>
           <w:rFonts w:eastAsiaTheme="minorEastAsia"/>
@@ -1603,7 +1598,6 @@
         </w:rPr>
         <w:t>θ</w:t>
       </w:r>
-      <w:proofErr w:type="spellEnd"/>
       <w:r>
         <w:rPr>
           <w:rFonts w:eastAsiaTheme="minorEastAsia"/>
@@ -1652,7 +1646,6 @@
         </w:rPr>
         <w:t xml:space="preserve">the correlation matrix </w:t>
       </w:r>
-      <w:proofErr w:type="spellStart"/>
       <w:r>
         <w:rPr>
           <w:rFonts w:eastAsiaTheme="minorEastAsia"/>
@@ -1676,7 +1669,6 @@
         </w:rPr>
         <w:t>θ</w:t>
       </w:r>
-      <w:proofErr w:type="spellEnd"/>
       <w:r>
         <w:rPr>
           <w:rFonts w:eastAsiaTheme="minorEastAsia"/>
@@ -2478,7 +2470,7 @@
           <w:noProof/>
         </w:rPr>
         <w:drawing>
-          <wp:inline distT="0" distB="0" distL="0" distR="0" wp14:anchorId="71C503FE" wp14:editId="13627E0B">
+          <wp:inline distT="0" distB="0" distL="0" distR="0" wp14:anchorId="71C503FE" wp14:editId="5F426D25">
             <wp:extent cx="5943600" cy="2286000"/>
             <wp:effectExtent l="0" t="0" r="0" b="0"/>
             <wp:docPr id="1625263367" name="Picture 1"/>
@@ -2565,7 +2557,6 @@
       <w:r>
         <w:t xml:space="preserve">ORL without this parameter. To do this, we removed </w:t>
       </w:r>
-      <w:proofErr w:type="spellStart"/>
       <w:r>
         <w:rPr>
           <w:i/>
@@ -2581,7 +2572,6 @@
         </w:rPr>
         <w:t>j</w:t>
       </w:r>
-      <w:proofErr w:type="spellEnd"/>
       <w:r>
         <w:t xml:space="preserve"> from the value-function,</w:t>
       </w:r>
@@ -2807,7 +2797,6 @@
       <w:r>
         <w:t xml:space="preserve">where </w:t>
       </w:r>
-      <w:proofErr w:type="spellStart"/>
       <w:r>
         <w:rPr>
           <w:i/>
@@ -2823,7 +2812,6 @@
         </w:rPr>
         <w:t>j</w:t>
       </w:r>
-      <w:proofErr w:type="spellEnd"/>
       <w:r>
         <w:t>(</w:t>
       </w:r>
@@ -2857,7 +2845,6 @@
       <w:r>
         <w:t xml:space="preserve"> + 1), </w:t>
       </w:r>
-      <w:proofErr w:type="spellStart"/>
       <w:r>
         <w:rPr>
           <w:i/>
@@ -2873,7 +2860,6 @@
         </w:rPr>
         <w:t>j</w:t>
       </w:r>
-      <w:proofErr w:type="spellEnd"/>
       <w:r>
         <w:t>(</w:t>
       </w:r>
@@ -2897,7 +2883,6 @@
       <w:r>
         <w:t xml:space="preserve"> in the next trial, </w:t>
       </w:r>
-      <w:proofErr w:type="spellStart"/>
       <w:r>
         <w:rPr>
           <w:i/>
@@ -2913,7 +2898,6 @@
         </w:rPr>
         <w:t>j</w:t>
       </w:r>
-      <w:proofErr w:type="spellEnd"/>
       <w:r>
         <w:t>(</w:t>
       </w:r>
@@ -2977,7 +2961,6 @@
       <w:r>
         <w:t xml:space="preserve"> we removed </w:t>
       </w:r>
-      <w:proofErr w:type="spellStart"/>
       <w:r>
         <w:rPr>
           <w:i/>
@@ -2993,7 +2976,6 @@
         </w:rPr>
         <w:t>j</w:t>
       </w:r>
-      <w:proofErr w:type="spellEnd"/>
       <w:r>
         <w:t xml:space="preserve"> and renamed</w:t>
       </w:r>
@@ -3125,15 +3107,7 @@
         <w:t xml:space="preserve"> </w:t>
       </w:r>
       <w:r>
-        <w:t xml:space="preserve">were </w:t>
-      </w:r>
-      <w:proofErr w:type="gramStart"/>
-      <w:r>
-        <w:t>similar to</w:t>
-      </w:r>
-      <w:proofErr w:type="gramEnd"/>
-      <w:r>
-        <w:t xml:space="preserve"> that described in the main text.</w:t>
+        <w:t>were similar to that described in the main text.</w:t>
       </w:r>
       <w:r>
         <w:t xml:space="preserve"> Table S1 shows descriptive statistics and test-retest reliability estimates and Figures S</w:t>
@@ -3237,13 +3211,8 @@
       <w:r>
         <w:t xml:space="preserve">indings are qualitatively </w:t>
       </w:r>
-      <w:proofErr w:type="gramStart"/>
-      <w:r>
-        <w:t>similar to</w:t>
-      </w:r>
-      <w:proofErr w:type="gramEnd"/>
-      <w:r>
-        <w:t xml:space="preserve"> </w:t>
+      <w:r>
+        <w:t xml:space="preserve">similar to </w:t>
       </w:r>
       <w:r>
         <w:t>those</w:t>
@@ -7938,23 +7907,7 @@
                 <w:sz w:val="18"/>
                 <w:szCs w:val="18"/>
               </w:rPr>
-              <w:t xml:space="preserve">MASQ </w:t>
-            </w:r>
-            <w:proofErr w:type="spellStart"/>
-            <w:r>
-              <w:rPr>
-                <w:sz w:val="18"/>
-                <w:szCs w:val="18"/>
-              </w:rPr>
-              <w:t>Anhedonic</w:t>
-            </w:r>
-            <w:proofErr w:type="spellEnd"/>
-            <w:r>
-              <w:rPr>
-                <w:sz w:val="18"/>
-                <w:szCs w:val="18"/>
-              </w:rPr>
-              <w:t xml:space="preserve"> Depression</w:t>
+              <w:t>MASQ Anhedonic Depression</w:t>
             </w:r>
           </w:p>
         </w:tc>

</xml_diff>